<commit_message>
slight correction to cdr
</commit_message>
<xml_diff>
--- a/Doc/Cahier de recette.docx
+++ b/Doc/Cahier de recette.docx
@@ -539,9 +539,6 @@
                                     </w:rPr>
                                     <w:alias w:val="Sous-titre"/>
                                     <w:id w:val="83737009"/>
-                                    <w:placeholder>
-                                      <w:docPart w:val="1685C9B3444F416EBE809C1F3F380A25"/>
-                                    </w:placeholder>
                                     <w:dataBinding w:prefixMappings="xmlns:ns0='http://schemas.openxmlformats.org/package/2006/metadata/core-properties' xmlns:ns1='http://purl.org/dc/elements/1.1/'" w:xpath="/ns0:coreProperties[1]/ns1:subject[1]" w:storeItemID="{6C3C8BC8-F283-45AE-878A-BAB7291924A1}"/>
                                     <w:text/>
                                   </w:sdtPr>
@@ -576,9 +573,6 @@
                                   <w:sdtPr>
                                     <w:alias w:val="Résumé"/>
                                     <w:id w:val="83737011"/>
-                                    <w:placeholder>
-                                      <w:docPart w:val="ABCE5D8AD3FD4F09A9A5CD0DF48042B8"/>
-                                    </w:placeholder>
                                     <w:dataBinding w:prefixMappings="xmlns:ns0='http://schemas.microsoft.com/office/2006/coverPageProps'" w:xpath="/ns0:CoverPageProperties[1]/ns0:Abstract[1]" w:storeItemID="{55AF091B-3C7A-41E3-B477-F2FDAA23CFDA}"/>
                                     <w:text/>
                                   </w:sdtPr>
@@ -4541,20 +4535,21 @@
     </w:p>
     <w:sdt>
       <w:sdtPr>
+        <w:rPr>
+          <w:rFonts w:asciiTheme="minorHAnsi" w:eastAsiaTheme="minorHAnsi" w:hAnsiTheme="minorHAnsi" w:cstheme="minorBidi"/>
+          <w:b w:val="0"/>
+          <w:bCs w:val="0"/>
+          <w:color w:val="414751" w:themeColor="text2" w:themeShade="BF"/>
+          <w:sz w:val="20"/>
+          <w:szCs w:val="20"/>
+        </w:rPr>
         <w:id w:val="-1226838580"/>
         <w:docPartObj>
           <w:docPartGallery w:val="Table of Contents"/>
           <w:docPartUnique/>
         </w:docPartObj>
       </w:sdtPr>
-      <w:sdtEndPr>
-        <w:rPr>
-          <w:rFonts w:asciiTheme="minorHAnsi" w:eastAsiaTheme="minorHAnsi" w:hAnsiTheme="minorHAnsi" w:cstheme="minorBidi"/>
-          <w:color w:val="414751" w:themeColor="text2" w:themeShade="BF"/>
-          <w:sz w:val="20"/>
-          <w:szCs w:val="20"/>
-        </w:rPr>
-      </w:sdtEndPr>
+      <w:sdtEndPr/>
       <w:sdtContent>
         <w:p>
           <w:pPr>
@@ -5628,7 +5623,49 @@
           <w:sz w:val="24"/>
           <w:szCs w:val="24"/>
         </w:rPr>
-        <w:t>Ces informations vont permettre d’identifier le joueur si ce dernier existe sinon il aura la possibilité de créer un nouveau compte grâce à un bouton s’enregistrer, où son pseudo, mot de passe et email lui sera demandé. Cette identification permet de récupérer l’ensemble de ces statistiques et récompenses obtenues dans le jeu (trophées), après avoir cliqué sur le bouton login. Une option de “mot de passe perdu” sera disponible (l’email sera demandé pour envoyer le mot de passe à l’utilisateur du compte).</w:t>
+        <w:t>Ces informations vont permettre d’identifier le joueur si ce dernier existe sinon il aura la possibilité de créer un nouveau compte grâce à un bouton s’enregistrer, où son pseudo</w:t>
+      </w:r>
+      <w:r>
+        <w:rPr>
+          <w:sz w:val="24"/>
+          <w:szCs w:val="24"/>
+        </w:rPr>
+        <w:t>, mot de passe et email lui seront</w:t>
+      </w:r>
+      <w:r>
+        <w:rPr>
+          <w:sz w:val="24"/>
+          <w:szCs w:val="24"/>
+        </w:rPr>
+        <w:t xml:space="preserve"> demandé</w:t>
+      </w:r>
+      <w:r>
+        <w:rPr>
+          <w:sz w:val="24"/>
+          <w:szCs w:val="24"/>
+        </w:rPr>
+        <w:t>s</w:t>
+      </w:r>
+      <w:r>
+        <w:rPr>
+          <w:sz w:val="24"/>
+          <w:szCs w:val="24"/>
+        </w:rPr>
+        <w:t>. Cette identification permet de récupérer l’ensemble de ces statistiques et récompenses obtenues dans le jeu (trophées), après avoir cliqué sur le bouton login. Une option de “mot de passe perdu” sera disponible (l’em</w:t>
+      </w:r>
+      <w:r>
+        <w:rPr>
+          <w:sz w:val="24"/>
+          <w:szCs w:val="24"/>
+        </w:rPr>
+        <w:t>ail sera demandé pour envoyer un nouveau</w:t>
+      </w:r>
+      <w:r>
+        <w:rPr>
+          <w:sz w:val="24"/>
+          <w:szCs w:val="24"/>
+        </w:rPr>
+        <w:t xml:space="preserve"> mot de passe à l’utilisateur du compte).</w:t>
       </w:r>
     </w:p>
     <w:p>
@@ -5702,17 +5739,15 @@
           <w:sz w:val="24"/>
           <w:szCs w:val="24"/>
         </w:rPr>
-        <w:t xml:space="preserve">Une fois connecté le joueur se présentera sur la page d’accueil du jeu. Plusieurs options lui </w:t>
+        <w:t>Une fois connecté le joueur se présentera sur la page d’accueil du</w:t>
       </w:r>
-      <w:proofErr w:type="gramStart"/>
       <w:r>
         <w:rPr>
           <w:sz w:val="24"/>
           <w:szCs w:val="24"/>
         </w:rPr>
-        <w:t>sera</w:t>
+        <w:t xml:space="preserve"> jeu. Plusieurs options lui seront</w:t>
       </w:r>
-      <w:proofErr w:type="gramEnd"/>
       <w:r>
         <w:rPr>
           <w:sz w:val="24"/>
@@ -5814,7 +5849,21 @@
           <w:sz w:val="24"/>
           <w:szCs w:val="24"/>
         </w:rPr>
-        <w:t>Option de lancement de match rapide sous forme le bouton. Un simple “click” lancera une partie.</w:t>
+        <w:t>Option de lancement de match rapide sous fo</w:t>
+      </w:r>
+      <w:r>
+        <w:rPr>
+          <w:sz w:val="24"/>
+          <w:szCs w:val="24"/>
+        </w:rPr>
+        <w:t>rme le bouton. Un simple clic recherchera une partie, puis la lancera</w:t>
+      </w:r>
+      <w:r>
+        <w:rPr>
+          <w:sz w:val="24"/>
+          <w:szCs w:val="24"/>
+        </w:rPr>
+        <w:t>.</w:t>
       </w:r>
     </w:p>
     <w:p>
@@ -5846,23 +5895,35 @@
           <w:sz w:val="24"/>
           <w:szCs w:val="24"/>
         </w:rPr>
-        <w:t>Un onglet serveur, les joueurs pourront parcourir l'ensemble des serveurs de jeux et ainsi les rejoindre. Toutes les informations du serveur sélectionné seront affichées. Il suffit au joueur de “</w:t>
+        <w:t>Un onglet serveur, les joueurs pourront parcourir</w:t>
       </w:r>
-      <w:proofErr w:type="spellStart"/>
       <w:r>
         <w:rPr>
           <w:sz w:val="24"/>
           <w:szCs w:val="24"/>
         </w:rPr>
-        <w:t>clicker</w:t>
+        <w:t xml:space="preserve"> l'ensemble des serveurs de jeu</w:t>
       </w:r>
-      <w:proofErr w:type="spellEnd"/>
       <w:r>
         <w:rPr>
           <w:sz w:val="24"/>
           <w:szCs w:val="24"/>
         </w:rPr>
-        <w:t>” sur “</w:t>
+        <w:t xml:space="preserve"> et ainsi les rejoindre. Toutes les informations du serveur sélectionné seront affichées. </w:t>
+      </w:r>
+      <w:r>
+        <w:rPr>
+          <w:sz w:val="24"/>
+          <w:szCs w:val="24"/>
+        </w:rPr>
+        <w:t>Il suffit au joueur de cliquer</w:t>
+      </w:r>
+      <w:r>
+        <w:rPr>
+          <w:sz w:val="24"/>
+          <w:szCs w:val="24"/>
+        </w:rPr>
+        <w:t xml:space="preserve"> sur “</w:t>
       </w:r>
       <w:proofErr w:type="spellStart"/>
       <w:r>
@@ -5878,7 +5939,29 @@
           <w:sz w:val="24"/>
           <w:szCs w:val="24"/>
         </w:rPr>
-        <w:t>” pour rejoindre le serveur. Une fois que deux joueurs seront présents la partie se lancera.</w:t>
+        <w:t xml:space="preserve">” pour </w:t>
+      </w:r>
+      <w:r>
+        <w:rPr>
+          <w:sz w:val="24"/>
+          <w:szCs w:val="24"/>
+        </w:rPr>
+        <w:lastRenderedPageBreak/>
+        <w:t xml:space="preserve">rejoindre le serveur. Une fois </w:t>
+      </w:r>
+      <w:r>
+        <w:rPr>
+          <w:sz w:val="24"/>
+          <w:szCs w:val="24"/>
+        </w:rPr>
+        <w:t>que deux joueurs seront prêts</w:t>
+      </w:r>
+      <w:r>
+        <w:rPr>
+          <w:sz w:val="24"/>
+          <w:szCs w:val="24"/>
+        </w:rPr>
+        <w:t xml:space="preserve"> la partie se lancera.</w:t>
       </w:r>
     </w:p>
     <w:p>
@@ -5910,8 +5993,21 @@
           <w:sz w:val="24"/>
           <w:szCs w:val="24"/>
         </w:rPr>
-        <w:lastRenderedPageBreak/>
-        <w:t>Un bouton menu, qui donnera au joueur la possibilité de changer les contrôles et/ou graphismes du jeu.</w:t>
+        <w:t>Un bouton menu, qui donnera au joueur la possibilité de changer les contrôles et/ou graphismes du jeu</w:t>
+      </w:r>
+      <w:r>
+        <w:rPr>
+          <w:sz w:val="24"/>
+          <w:szCs w:val="24"/>
+        </w:rPr>
+        <w:t>, ou de modifier son mot de passe</w:t>
+      </w:r>
+      <w:r>
+        <w:rPr>
+          <w:sz w:val="24"/>
+          <w:szCs w:val="24"/>
+        </w:rPr>
+        <w:t>.</w:t>
       </w:r>
     </w:p>
     <w:p>
@@ -5985,7 +6081,42 @@
           <w:sz w:val="24"/>
           <w:szCs w:val="24"/>
         </w:rPr>
-        <w:t xml:space="preserve">Avant le lancement de la partie, le joueur devra choisir entre 3 classes en clinquant sur l’image correspondante à cette dernière. Une fois la classe choisie, il devra choisir le mode de </w:t>
+        <w:t>Avant le lancement de la partie, le joueur devra</w:t>
+      </w:r>
+      <w:r>
+        <w:rPr>
+          <w:sz w:val="24"/>
+          <w:szCs w:val="24"/>
+        </w:rPr>
+        <w:t xml:space="preserve"> choisir entre 3 races en cli</w:t>
+      </w:r>
+      <w:r>
+        <w:rPr>
+          <w:sz w:val="24"/>
+          <w:szCs w:val="24"/>
+        </w:rPr>
+        <w:t>quant sur l’image correspondante à ce</w:t>
+      </w:r>
+      <w:r>
+        <w:rPr>
+          <w:sz w:val="24"/>
+          <w:szCs w:val="24"/>
+        </w:rPr>
+        <w:t>tte dernière. Une fois la race</w:t>
+      </w:r>
+      <w:r>
+        <w:rPr>
+          <w:sz w:val="24"/>
+          <w:szCs w:val="24"/>
+        </w:rPr>
+        <w:t xml:space="preserve"> choisie, il devra choisir le m</w:t>
+      </w:r>
+      <w:r>
+        <w:rPr>
+          <w:sz w:val="24"/>
+          <w:szCs w:val="24"/>
+        </w:rPr>
+        <w:t xml:space="preserve">ode de </w:t>
       </w:r>
       <w:proofErr w:type="spellStart"/>
       <w:r>
@@ -6001,7 +6132,14 @@
           <w:sz w:val="24"/>
           <w:szCs w:val="24"/>
         </w:rPr>
-        <w:t xml:space="preserve"> encore une fois grâce à un “click” sur l’image de son choix:</w:t>
+        <w:t xml:space="preserve"> (appelé classe) grâce à un clic</w:t>
+      </w:r>
+      <w:r>
+        <w:rPr>
+          <w:sz w:val="24"/>
+          <w:szCs w:val="24"/>
+        </w:rPr>
+        <w:t xml:space="preserve"> sur l’image de son choix:</w:t>
       </w:r>
     </w:p>
     <w:p>
@@ -6033,7 +6171,21 @@
           <w:sz w:val="24"/>
           <w:szCs w:val="24"/>
         </w:rPr>
-        <w:t>STR (contrôle de plusieurs unités et gestion multiple)</w:t>
+        <w:t>STR (contrôle de plus</w:t>
+      </w:r>
+      <w:r>
+        <w:rPr>
+          <w:sz w:val="24"/>
+          <w:szCs w:val="24"/>
+        </w:rPr>
+        <w:t>ieurs unités</w:t>
+      </w:r>
+      <w:r>
+        <w:rPr>
+          <w:sz w:val="24"/>
+          <w:szCs w:val="24"/>
+        </w:rPr>
+        <w:t>)</w:t>
       </w:r>
     </w:p>
     <w:p>
@@ -6072,32 +6224,7 @@
           <w:sz w:val="24"/>
           <w:szCs w:val="24"/>
         </w:rPr>
-        <w:t>rsonnage avec plusieurs “</w:t>
-      </w:r>
-      <w:proofErr w:type="spellStart"/>
-      <w:r>
-        <w:rPr>
-          <w:sz w:val="24"/>
-          <w:szCs w:val="24"/>
-        </w:rPr>
-        <w:t>spell</w:t>
-      </w:r>
-      <w:proofErr w:type="spellEnd"/>
-      <w:r>
-        <w:rPr>
-          <w:sz w:val="24"/>
-          <w:szCs w:val="24"/>
-        </w:rPr>
-        <w:t>”</w:t>
-      </w:r>
-      <w:bookmarkStart w:id="4" w:name="_GoBack"/>
-      <w:bookmarkEnd w:id="4"/>
-      <w:r>
-        <w:rPr>
-          <w:sz w:val="24"/>
-          <w:szCs w:val="24"/>
-        </w:rPr>
-        <w:t>)</w:t>
+        <w:t>rsonnage avec plusieurs sorts)</w:t>
       </w:r>
     </w:p>
     <w:p>
@@ -6132,11 +6259,11 @@
           <w:numId w:val="14"/>
         </w:numPr>
       </w:pPr>
-      <w:bookmarkStart w:id="5" w:name="_Toc336804918"/>
+      <w:bookmarkStart w:id="4" w:name="_Toc336804918"/>
       <w:r>
         <w:t>Lancement d’une partie</w:t>
       </w:r>
-      <w:bookmarkEnd w:id="5"/>
+      <w:bookmarkEnd w:id="4"/>
     </w:p>
     <w:p>
       <w:pPr>
@@ -6163,11 +6290,11 @@
           <w:numId w:val="16"/>
         </w:numPr>
       </w:pPr>
-      <w:bookmarkStart w:id="6" w:name="_Toc336804919"/>
+      <w:bookmarkStart w:id="5" w:name="_Toc336804919"/>
       <w:r>
         <w:t>Comment lancer une partie :</w:t>
       </w:r>
-      <w:bookmarkEnd w:id="6"/>
+      <w:bookmarkEnd w:id="5"/>
       <w:r>
         <w:t xml:space="preserve"> </w:t>
       </w:r>
@@ -6284,7 +6411,28 @@
           <w:sz w:val="24"/>
           <w:szCs w:val="24"/>
         </w:rPr>
-        <w:t>Rejoindre un serveur (choix de l’adversaire)</w:t>
+        <w:t>Rejoindre un serveur (</w:t>
+      </w:r>
+      <w:r>
+        <w:rPr>
+          <w:sz w:val="24"/>
+          <w:szCs w:val="24"/>
+        </w:rPr>
+        <w:t>possibilité</w:t>
+      </w:r>
+      <w:r>
+        <w:rPr>
+          <w:sz w:val="24"/>
+          <w:szCs w:val="24"/>
+        </w:rPr>
+        <w:t xml:space="preserve"> de </w:t>
+      </w:r>
+      <w:r>
+        <w:rPr>
+          <w:sz w:val="24"/>
+          <w:szCs w:val="24"/>
+        </w:rPr>
+        <w:t>choix de l’adversaire)</w:t>
       </w:r>
     </w:p>
     <w:p>
@@ -6313,19 +6461,17 @@
           <w:numId w:val="16"/>
         </w:numPr>
       </w:pPr>
-      <w:bookmarkStart w:id="7" w:name="_Toc336804920"/>
+      <w:bookmarkStart w:id="6" w:name="_Toc336804920"/>
       <w:r>
-        <w:t>Choix classe (</w:t>
+        <w:t>Choix classe (cf</w:t>
       </w:r>
-      <w:proofErr w:type="spellStart"/>
       <w:r>
-        <w:t>cf</w:t>
+        <w:t>.</w:t>
       </w:r>
-      <w:proofErr w:type="spellEnd"/>
       <w:r>
         <w:t xml:space="preserve"> part 1 - Menu).</w:t>
       </w:r>
-      <w:bookmarkEnd w:id="7"/>
+      <w:bookmarkEnd w:id="6"/>
     </w:p>
     <w:p>
       <w:pPr>
@@ -6352,11 +6498,11 @@
           <w:numId w:val="14"/>
         </w:numPr>
       </w:pPr>
-      <w:bookmarkStart w:id="8" w:name="_Toc336804921"/>
+      <w:bookmarkStart w:id="7" w:name="_Toc336804921"/>
       <w:r>
         <w:t>La partie</w:t>
       </w:r>
-      <w:bookmarkEnd w:id="8"/>
+      <w:bookmarkEnd w:id="7"/>
     </w:p>
     <w:p>
       <w:pPr>
@@ -6383,11 +6529,11 @@
           <w:numId w:val="17"/>
         </w:numPr>
       </w:pPr>
-      <w:bookmarkStart w:id="9" w:name="_Toc336804922"/>
+      <w:bookmarkStart w:id="8" w:name="_Toc336804922"/>
       <w:r>
         <w:t>Le shooter:</w:t>
       </w:r>
-      <w:bookmarkEnd w:id="9"/>
+      <w:bookmarkEnd w:id="8"/>
     </w:p>
     <w:p>
       <w:pPr>
@@ -6463,7 +6609,15 @@
           <w:sz w:val="24"/>
           <w:szCs w:val="24"/>
         </w:rPr>
-        <w:t>Une partie en bas de l’écran, où sera présent les informations du personnage, son portrait,  ses points de vie, ses différents “</w:t>
+        <w:lastRenderedPageBreak/>
+        <w:t>Une partie en bas de l’écran, où sera présent les informations du personnage, son portrait,  ses point</w:t>
+      </w:r>
+      <w:r>
+        <w:rPr>
+          <w:sz w:val="24"/>
+          <w:szCs w:val="24"/>
+        </w:rPr>
+        <w:t xml:space="preserve">s de vie, ses différents sorts et une </w:t>
       </w:r>
       <w:proofErr w:type="spellStart"/>
       <w:r>
@@ -6471,17 +6625,8 @@
           <w:sz w:val="24"/>
           <w:szCs w:val="24"/>
         </w:rPr>
-        <w:t>spell</w:t>
+        <w:t>mini</w:t>
       </w:r>
-      <w:proofErr w:type="spellEnd"/>
-      <w:r>
-        <w:rPr>
-          <w:sz w:val="24"/>
-          <w:szCs w:val="24"/>
-        </w:rPr>
-        <w:t xml:space="preserve">“ et une mini </w:t>
-      </w:r>
-      <w:proofErr w:type="spellStart"/>
       <w:r>
         <w:rPr>
           <w:sz w:val="24"/>
@@ -6497,6 +6642,8 @@
         </w:rPr>
         <w:t>.</w:t>
       </w:r>
+      <w:bookmarkStart w:id="9" w:name="_GoBack"/>
+      <w:bookmarkEnd w:id="9"/>
     </w:p>
     <w:p>
       <w:pPr>
@@ -10426,91 +10573,6 @@
         </w:p>
       </w:docPartBody>
     </w:docPart>
-    <w:docPart>
-      <w:docPartPr>
-        <w:name w:val="6755E7223BF24F5EAF0EAEDF6ED8EB67"/>
-        <w:category>
-          <w:name w:val="Général"/>
-          <w:gallery w:val="placeholder"/>
-        </w:category>
-        <w:types>
-          <w:type w:val="bbPlcHdr"/>
-        </w:types>
-        <w:behaviors>
-          <w:behavior w:val="content"/>
-        </w:behaviors>
-        <w:guid w:val="{D0F85223-2EFD-49D8-AC53-7D41CB84A085}"/>
-      </w:docPartPr>
-      <w:docPartBody>
-        <w:p>
-          <w:pPr>
-            <w:pStyle w:val="6755E7223BF24F5EAF0EAEDF6ED8EB67"/>
-          </w:pPr>
-          <w:r>
-            <w:t>[Sous-titre du document]</w:t>
-          </w:r>
-        </w:p>
-      </w:docPartBody>
-    </w:docPart>
-    <w:docPart>
-      <w:docPartPr>
-        <w:name w:val="1685C9B3444F416EBE809C1F3F380A25"/>
-        <w:category>
-          <w:name w:val="Général"/>
-          <w:gallery w:val="placeholder"/>
-        </w:category>
-        <w:types>
-          <w:type w:val="bbPlcHdr"/>
-        </w:types>
-        <w:behaviors>
-          <w:behavior w:val="content"/>
-        </w:behaviors>
-        <w:guid w:val="{90751DAB-E180-4F2D-AB43-8EF02A1C62F8}"/>
-      </w:docPartPr>
-      <w:docPartBody>
-        <w:p>
-          <w:pPr>
-            <w:pStyle w:val="1685C9B3444F416EBE809C1F3F380A25"/>
-          </w:pPr>
-          <w:r>
-            <w:rPr>
-              <w:i/>
-              <w:iCs/>
-              <w:color w:val="632423" w:themeColor="accent2" w:themeShade="80"/>
-              <w:sz w:val="28"/>
-              <w:szCs w:val="28"/>
-            </w:rPr>
-            <w:t>[Sous-titre du document]</w:t>
-          </w:r>
-        </w:p>
-      </w:docPartBody>
-    </w:docPart>
-    <w:docPart>
-      <w:docPartPr>
-        <w:name w:val="ABCE5D8AD3FD4F09A9A5CD0DF48042B8"/>
-        <w:category>
-          <w:name w:val="Général"/>
-          <w:gallery w:val="placeholder"/>
-        </w:category>
-        <w:types>
-          <w:type w:val="bbPlcHdr"/>
-        </w:types>
-        <w:behaviors>
-          <w:behavior w:val="content"/>
-        </w:behaviors>
-        <w:guid w:val="{B48C1C3D-90A2-41BE-9BDD-99BE8833C00A}"/>
-      </w:docPartPr>
-      <w:docPartBody>
-        <w:p>
-          <w:pPr>
-            <w:pStyle w:val="ABCE5D8AD3FD4F09A9A5CD0DF48042B8"/>
-          </w:pPr>
-          <w:r>
-            <w:t>[Tapez le résumé du document ici. Il s'agit généralement d'une courte synthèse du document. Tapez le résumé du document ici. Il s'agit généralement d'une courte synthèse du document.]</w:t>
-          </w:r>
-        </w:p>
-      </w:docPartBody>
-    </w:docPart>
   </w:docParts>
 </w:glossaryDocument>
 </file>
@@ -10606,8 +10668,10 @@
   </w:compat>
   <w:rsids>
     <w:rsidRoot w:val="0085511E"/>
+    <w:rsid w:val="0046717A"/>
     <w:rsid w:val="005D0175"/>
     <w:rsid w:val="0085511E"/>
+    <w:rsid w:val="00995EC1"/>
     <w:rsid w:val="00D937FE"/>
     <w:rsid w:val="00E2598A"/>
   </w:rsids>
@@ -10626,8 +10690,8 @@
   </m:mathPr>
   <w:themeFontLang w:val="fr-FR"/>
   <w:clrSchemeMapping w:bg1="light1" w:t1="dark1" w:bg2="light2" w:t2="dark2" w:accent1="accent1" w:accent2="accent2" w:accent3="accent3" w:accent4="accent4" w:accent5="accent5" w:accent6="accent6" w:hyperlink="hyperlink" w:followedHyperlink="followedHyperlink"/>
-  <w:decimalSymbol w:val="."/>
-  <w:listSeparator w:val=","/>
+  <w:decimalSymbol w:val=","/>
+  <w:listSeparator w:val=";"/>
 </w:settings>
 </file>
 
@@ -11526,7 +11590,7 @@
 </file>
 
 <file path=customXml/itemProps3.xml><?xml version="1.0" encoding="utf-8"?>
-<ds:datastoreItem xmlns:ds="http://schemas.openxmlformats.org/officeDocument/2006/customXml" ds:itemID="{3C6C852C-E947-45E5-AACF-EC8ABD4EE33B}">
+<ds:datastoreItem xmlns:ds="http://schemas.openxmlformats.org/officeDocument/2006/customXml" ds:itemID="{D7E5ACE1-C989-4E76-85DB-790C4D81F7FB}">
   <ds:schemaRefs>
     <ds:schemaRef ds:uri="http://schemas.openxmlformats.org/officeDocument/2006/bibliography"/>
   </ds:schemaRefs>

</xml_diff>

<commit_message>
rajout onglet succes dans cahier recette
</commit_message>
<xml_diff>
--- a/Doc/Cahier de recette.docx
+++ b/Doc/Cahier de recette.docx
@@ -4492,9 +4492,6 @@
       <w:sdt>
         <w:sdtPr>
           <w:id w:val="221498499"/>
-          <w:placeholder>
-            <w:docPart w:val="6755E7223BF24F5EAF0EAEDF6ED8EB67"/>
-          </w:placeholder>
           <w:dataBinding w:prefixMappings="xmlns:ns0='http://purl.org/dc/elements/1.1/' xmlns:ns1='http://schemas.openxmlformats.org/package/2006/metadata/core-properties' " w:xpath="/ns1:coreProperties[1]/ns0:subject[1]" w:storeItemID="{6C3C8BC8-F283-45AE-878A-BAB7291924A1}"/>
           <w:text/>
         </w:sdtPr>
@@ -5787,6 +5784,8 @@
         </w:rPr>
         <w:t>Un onglet de news, où toutes les nouveautés ou/et articles sont disponibles à la lecture.</w:t>
       </w:r>
+      <w:bookmarkStart w:id="3" w:name="_GoBack"/>
+      <w:bookmarkEnd w:id="3"/>
     </w:p>
     <w:p>
       <w:pPr>
@@ -5817,7 +5816,14 @@
           <w:sz w:val="24"/>
           <w:szCs w:val="24"/>
         </w:rPr>
-        <w:t>Un chat, permettra à tous les joueurs connectés de se parler.</w:t>
+        <w:t>Un onglet Succès</w:t>
+      </w:r>
+      <w:r>
+        <w:rPr>
+          <w:sz w:val="24"/>
+          <w:szCs w:val="24"/>
+        </w:rPr>
+        <w:t>, qui permettra au joueur de visualiser certaines statistiques ou performances.</w:t>
       </w:r>
     </w:p>
     <w:p>
@@ -5849,21 +5855,7 @@
           <w:sz w:val="24"/>
           <w:szCs w:val="24"/>
         </w:rPr>
-        <w:t>Option de lancement de match rapide sous fo</w:t>
-      </w:r>
-      <w:r>
-        <w:rPr>
-          <w:sz w:val="24"/>
-          <w:szCs w:val="24"/>
-        </w:rPr>
-        <w:t>rme le bouton. Un simple clic recherchera une partie, puis la lancera</w:t>
-      </w:r>
-      <w:r>
-        <w:rPr>
-          <w:sz w:val="24"/>
-          <w:szCs w:val="24"/>
-        </w:rPr>
-        <w:t>.</w:t>
+        <w:t>Un chat, permettra à tous les joueurs connectés de se parler.</w:t>
       </w:r>
     </w:p>
     <w:p>
@@ -5895,73 +5887,21 @@
           <w:sz w:val="24"/>
           <w:szCs w:val="24"/>
         </w:rPr>
-        <w:t>Un onglet serveur, les joueurs pourront parcourir</w:t>
+        <w:t>Option de lancement de match rapide sous fo</w:t>
       </w:r>
       <w:r>
         <w:rPr>
           <w:sz w:val="24"/>
           <w:szCs w:val="24"/>
         </w:rPr>
-        <w:t xml:space="preserve"> l'ensemble des serveurs de jeu</w:t>
+        <w:t>rme le bouton. Un simple clic recherchera une partie, puis la lancera</w:t>
       </w:r>
       <w:r>
         <w:rPr>
           <w:sz w:val="24"/>
           <w:szCs w:val="24"/>
         </w:rPr>
-        <w:t xml:space="preserve"> et ainsi les rejoindre. Toutes les informations du serveur sélectionné seront affichées. </w:t>
-      </w:r>
-      <w:r>
-        <w:rPr>
-          <w:sz w:val="24"/>
-          <w:szCs w:val="24"/>
-        </w:rPr>
-        <w:t>Il suffit au joueur de cliquer</w:t>
-      </w:r>
-      <w:r>
-        <w:rPr>
-          <w:sz w:val="24"/>
-          <w:szCs w:val="24"/>
-        </w:rPr>
-        <w:t xml:space="preserve"> sur “</w:t>
-      </w:r>
-      <w:proofErr w:type="spellStart"/>
-      <w:r>
-        <w:rPr>
-          <w:sz w:val="24"/>
-          <w:szCs w:val="24"/>
-        </w:rPr>
-        <w:t>join</w:t>
-      </w:r>
-      <w:proofErr w:type="spellEnd"/>
-      <w:r>
-        <w:rPr>
-          <w:sz w:val="24"/>
-          <w:szCs w:val="24"/>
-        </w:rPr>
-        <w:t xml:space="preserve">” pour </w:t>
-      </w:r>
-      <w:r>
-        <w:rPr>
-          <w:sz w:val="24"/>
-          <w:szCs w:val="24"/>
-        </w:rPr>
-        <w:lastRenderedPageBreak/>
-        <w:t xml:space="preserve">rejoindre le serveur. Une fois </w:t>
-      </w:r>
-      <w:r>
-        <w:rPr>
-          <w:sz w:val="24"/>
-          <w:szCs w:val="24"/>
-        </w:rPr>
-        <w:t>que deux joueurs seront prêts</w:t>
-      </w:r>
-      <w:r>
-        <w:rPr>
-          <w:sz w:val="24"/>
-          <w:szCs w:val="24"/>
-        </w:rPr>
-        <w:t xml:space="preserve"> la partie se lancera.</w:t>
+        <w:t>.</w:t>
       </w:r>
     </w:p>
     <w:p>
@@ -5993,6 +5933,104 @@
           <w:sz w:val="24"/>
           <w:szCs w:val="24"/>
         </w:rPr>
+        <w:t>Un onglet serveur, les joueurs pourront parcourir</w:t>
+      </w:r>
+      <w:r>
+        <w:rPr>
+          <w:sz w:val="24"/>
+          <w:szCs w:val="24"/>
+        </w:rPr>
+        <w:t xml:space="preserve"> l'ensemble des serveurs de jeu</w:t>
+      </w:r>
+      <w:r>
+        <w:rPr>
+          <w:sz w:val="24"/>
+          <w:szCs w:val="24"/>
+        </w:rPr>
+        <w:t xml:space="preserve"> et ainsi les rejoindre. Toutes les informations du serveur sélectionné seront </w:t>
+      </w:r>
+      <w:r>
+        <w:rPr>
+          <w:sz w:val="24"/>
+          <w:szCs w:val="24"/>
+        </w:rPr>
+        <w:lastRenderedPageBreak/>
+        <w:t xml:space="preserve">affichées. </w:t>
+      </w:r>
+      <w:r>
+        <w:rPr>
+          <w:sz w:val="24"/>
+          <w:szCs w:val="24"/>
+        </w:rPr>
+        <w:t>Il suffit au joueur de cliquer</w:t>
+      </w:r>
+      <w:r>
+        <w:rPr>
+          <w:sz w:val="24"/>
+          <w:szCs w:val="24"/>
+        </w:rPr>
+        <w:t xml:space="preserve"> sur “</w:t>
+      </w:r>
+      <w:proofErr w:type="spellStart"/>
+      <w:r>
+        <w:rPr>
+          <w:sz w:val="24"/>
+          <w:szCs w:val="24"/>
+        </w:rPr>
+        <w:t>join</w:t>
+      </w:r>
+      <w:proofErr w:type="spellEnd"/>
+      <w:r>
+        <w:rPr>
+          <w:sz w:val="24"/>
+          <w:szCs w:val="24"/>
+        </w:rPr>
+        <w:t xml:space="preserve">” pour rejoindre le serveur. Une fois </w:t>
+      </w:r>
+      <w:r>
+        <w:rPr>
+          <w:sz w:val="24"/>
+          <w:szCs w:val="24"/>
+        </w:rPr>
+        <w:t>que deux joueurs seront prêts</w:t>
+      </w:r>
+      <w:r>
+        <w:rPr>
+          <w:sz w:val="24"/>
+          <w:szCs w:val="24"/>
+        </w:rPr>
+        <w:t xml:space="preserve"> la partie se lancera.</w:t>
+      </w:r>
+    </w:p>
+    <w:p>
+      <w:pPr>
+        <w:numPr>
+          <w:ilvl w:val="0"/>
+          <w:numId w:val="9"/>
+        </w:numPr>
+        <w:pBdr>
+          <w:top w:val="nil"/>
+          <w:left w:val="nil"/>
+          <w:bottom w:val="nil"/>
+          <w:right w:val="nil"/>
+          <w:between w:val="nil"/>
+          <w:bar w:val="nil"/>
+        </w:pBdr>
+        <w:tabs>
+          <w:tab w:val="num" w:pos="2160"/>
+        </w:tabs>
+        <w:spacing w:after="0"/>
+        <w:jc w:val="both"/>
+        <w:rPr>
+          <w:sz w:val="24"/>
+          <w:szCs w:val="24"/>
+        </w:rPr>
+      </w:pPr>
+      <w:r>
+        <w:rPr>
+          <w:sz w:val="24"/>
+          <w:szCs w:val="24"/>
+        </w:rPr>
         <w:t>Un bouton menu, qui donnera au joueur la possibilité de changer les contrôles et/ou graphismes du jeu</w:t>
       </w:r>
       <w:r>
@@ -6035,11 +6073,11 @@
           <w:numId w:val="15"/>
         </w:numPr>
       </w:pPr>
-      <w:bookmarkStart w:id="3" w:name="_Toc336804917"/>
+      <w:bookmarkStart w:id="4" w:name="_Toc336804917"/>
       <w:r>
         <w:t>Choix classe :</w:t>
       </w:r>
-      <w:bookmarkEnd w:id="3"/>
+      <w:bookmarkEnd w:id="4"/>
     </w:p>
     <w:p>
       <w:pPr>
@@ -6259,11 +6297,11 @@
           <w:numId w:val="14"/>
         </w:numPr>
       </w:pPr>
-      <w:bookmarkStart w:id="4" w:name="_Toc336804918"/>
+      <w:bookmarkStart w:id="5" w:name="_Toc336804918"/>
       <w:r>
         <w:t>Lancement d’une partie</w:t>
       </w:r>
-      <w:bookmarkEnd w:id="4"/>
+      <w:bookmarkEnd w:id="5"/>
     </w:p>
     <w:p>
       <w:pPr>
@@ -6290,11 +6328,11 @@
           <w:numId w:val="16"/>
         </w:numPr>
       </w:pPr>
-      <w:bookmarkStart w:id="5" w:name="_Toc336804919"/>
+      <w:bookmarkStart w:id="6" w:name="_Toc336804919"/>
       <w:r>
         <w:t>Comment lancer une partie :</w:t>
       </w:r>
-      <w:bookmarkEnd w:id="5"/>
+      <w:bookmarkEnd w:id="6"/>
       <w:r>
         <w:t xml:space="preserve"> </w:t>
       </w:r>
@@ -6461,7 +6499,7 @@
           <w:numId w:val="16"/>
         </w:numPr>
       </w:pPr>
-      <w:bookmarkStart w:id="6" w:name="_Toc336804920"/>
+      <w:bookmarkStart w:id="7" w:name="_Toc336804920"/>
       <w:r>
         <w:t>Choix classe (cf</w:t>
       </w:r>
@@ -6471,7 +6509,7 @@
       <w:r>
         <w:t xml:space="preserve"> part 1 - Menu).</w:t>
       </w:r>
-      <w:bookmarkEnd w:id="6"/>
+      <w:bookmarkEnd w:id="7"/>
     </w:p>
     <w:p>
       <w:pPr>
@@ -6498,11 +6536,11 @@
           <w:numId w:val="14"/>
         </w:numPr>
       </w:pPr>
-      <w:bookmarkStart w:id="7" w:name="_Toc336804921"/>
+      <w:bookmarkStart w:id="8" w:name="_Toc336804921"/>
       <w:r>
         <w:t>La partie</w:t>
       </w:r>
-      <w:bookmarkEnd w:id="7"/>
+      <w:bookmarkEnd w:id="8"/>
     </w:p>
     <w:p>
       <w:pPr>
@@ -6529,11 +6567,11 @@
           <w:numId w:val="17"/>
         </w:numPr>
       </w:pPr>
-      <w:bookmarkStart w:id="8" w:name="_Toc336804922"/>
+      <w:bookmarkStart w:id="9" w:name="_Toc336804922"/>
       <w:r>
         <w:t>Le shooter:</w:t>
       </w:r>
-      <w:bookmarkEnd w:id="8"/>
+      <w:bookmarkEnd w:id="9"/>
     </w:p>
     <w:p>
       <w:pPr>
@@ -6642,8 +6680,6 @@
         </w:rPr>
         <w:t>.</w:t>
       </w:r>
-      <w:bookmarkStart w:id="9" w:name="_GoBack"/>
-      <w:bookmarkEnd w:id="9"/>
     </w:p>
     <w:p>
       <w:pPr>
@@ -6896,7 +6932,7 @@
       <w:rPr>
         <w:noProof/>
       </w:rPr>
-      <w:t>4</w:t>
+      <w:t>2</w:t>
     </w:r>
     <w:r>
       <w:fldChar w:fldCharType="end"/>
@@ -10545,36 +10581,7 @@
 </file>
 
 <file path=word/glossary/document.xml><?xml version="1.0" encoding="utf-8"?>
-<w:glossaryDocument xmlns:wpc="http://schemas.microsoft.com/office/word/2010/wordprocessingCanvas" xmlns:mc="http://schemas.openxmlformats.org/markup-compatibility/2006" xmlns:o="urn:schemas-microsoft-com:office:office" xmlns:r="http://schemas.openxmlformats.org/officeDocument/2006/relationships" xmlns:m="http://schemas.openxmlformats.org/officeDocument/2006/math" xmlns:v="urn:schemas-microsoft-com:vml" xmlns:wp14="http://schemas.microsoft.com/office/word/2010/wordprocessingDrawing" xmlns:wp="http://schemas.openxmlformats.org/drawingml/2006/wordprocessingDrawing" xmlns:w10="urn:schemas-microsoft-com:office:word" xmlns:w="http://schemas.openxmlformats.org/wordprocessingml/2006/main" xmlns:w14="http://schemas.microsoft.com/office/word/2010/wordml" xmlns:wpg="http://schemas.microsoft.com/office/word/2010/wordprocessingGroup" xmlns:wpi="http://schemas.microsoft.com/office/word/2010/wordprocessingInk" xmlns:wne="http://schemas.microsoft.com/office/word/2006/wordml" xmlns:wps="http://schemas.microsoft.com/office/word/2010/wordprocessingShape" mc:Ignorable="w14 wp14">
-  <w:docParts>
-    <w:docPart>
-      <w:docPartPr>
-        <w:name w:val="1D28516D959849EA8304F7A291B69504"/>
-        <w:category>
-          <w:name w:val="Général"/>
-          <w:gallery w:val="placeholder"/>
-        </w:category>
-        <w:types>
-          <w:type w:val="bbPlcHdr"/>
-        </w:types>
-        <w:behaviors>
-          <w:behavior w:val="content"/>
-        </w:behaviors>
-        <w:guid w:val="{C05CB0A9-DD48-4E2E-9A46-E1590DCCC784}"/>
-      </w:docPartPr>
-      <w:docPartBody>
-        <w:p>
-          <w:pPr>
-            <w:pStyle w:val="1D28516D959849EA8304F7A291B69504"/>
-          </w:pPr>
-          <w:r>
-            <w:t>[Titre du document]</w:t>
-          </w:r>
-        </w:p>
-      </w:docPartBody>
-    </w:docPart>
-  </w:docParts>
-</w:glossaryDocument>
+<w:glossaryDocument xmlns:wpc="http://schemas.microsoft.com/office/word/2010/wordprocessingCanvas" xmlns:mc="http://schemas.openxmlformats.org/markup-compatibility/2006" xmlns:o="urn:schemas-microsoft-com:office:office" xmlns:r="http://schemas.openxmlformats.org/officeDocument/2006/relationships" xmlns:m="http://schemas.openxmlformats.org/officeDocument/2006/math" xmlns:v="urn:schemas-microsoft-com:vml" xmlns:wp14="http://schemas.microsoft.com/office/word/2010/wordprocessingDrawing" xmlns:wp="http://schemas.openxmlformats.org/drawingml/2006/wordprocessingDrawing" xmlns:w10="urn:schemas-microsoft-com:office:word" xmlns:w="http://schemas.openxmlformats.org/wordprocessingml/2006/main" xmlns:w14="http://schemas.microsoft.com/office/word/2010/wordml" xmlns:wpg="http://schemas.microsoft.com/office/word/2010/wordprocessingGroup" xmlns:wpi="http://schemas.microsoft.com/office/word/2010/wordprocessingInk" xmlns:wne="http://schemas.microsoft.com/office/word/2006/wordml" xmlns:wps="http://schemas.microsoft.com/office/word/2010/wordprocessingShape" mc:Ignorable="w14 wp14"/>
 </file>
 
 <file path=word/glossary/fontTable.xml><?xml version="1.0" encoding="utf-8"?>
@@ -10672,6 +10679,7 @@
     <w:rsid w:val="005D0175"/>
     <w:rsid w:val="0085511E"/>
     <w:rsid w:val="00995EC1"/>
+    <w:rsid w:val="00AA255D"/>
     <w:rsid w:val="00D937FE"/>
     <w:rsid w:val="00E2598A"/>
   </w:rsids>
@@ -11590,7 +11598,7 @@
 </file>
 
 <file path=customXml/itemProps3.xml><?xml version="1.0" encoding="utf-8"?>
-<ds:datastoreItem xmlns:ds="http://schemas.openxmlformats.org/officeDocument/2006/customXml" ds:itemID="{D7E5ACE1-C989-4E76-85DB-790C4D81F7FB}">
+<ds:datastoreItem xmlns:ds="http://schemas.openxmlformats.org/officeDocument/2006/customXml" ds:itemID="{2B34065E-E603-46C1-A922-736CF29EFB36}">
   <ds:schemaRefs>
     <ds:schemaRef ds:uri="http://schemas.openxmlformats.org/officeDocument/2006/bibliography"/>
   </ds:schemaRefs>

</xml_diff>